<commit_message>
corrección en títulos NHB
</commit_message>
<xml_diff>
--- a/06_fichas_entidades/00_explicaciones.docx
+++ b/06_fichas_entidades/00_explicaciones.docx
@@ -35,31 +35,7 @@
           <w:color w:val="222222"/>
           <w:lang w:eastAsia="es-MX"/>
         </w:rPr>
-        <w:t xml:space="preserve">Grupo </w:t>
-      </w:r>
-      <w:r>
-        <w:rPr>
-          <w:rFonts w:ascii="Arial" w:eastAsia="Times New Roman" w:hAnsi="Arial" w:cs="Arial"/>
-          <w:color w:val="222222"/>
-          <w:lang w:eastAsia="es-MX"/>
-        </w:rPr>
-        <w:t>0</w:t>
-      </w:r>
-      <w:r>
-        <w:rPr>
-          <w:rFonts w:ascii="Arial" w:eastAsia="Times New Roman" w:hAnsi="Arial" w:cs="Arial"/>
-          <w:color w:val="222222"/>
-          <w:lang w:eastAsia="es-MX"/>
-        </w:rPr>
-        <w:t>1</w:t>
-      </w:r>
-      <w:r>
-        <w:rPr>
-          <w:rFonts w:ascii="Arial" w:eastAsia="Times New Roman" w:hAnsi="Arial" w:cs="Arial"/>
-          <w:color w:val="222222"/>
-          <w:lang w:eastAsia="es-MX"/>
-        </w:rPr>
-        <w:t xml:space="preserve"> (PIB per cápita alto)</w:t>
+        <w:t>Grupo 01 (PIB per cápita alto, mayor a $150,000)</w:t>
       </w:r>
     </w:p>
     <w:p>
@@ -99,7 +75,215 @@
           <w:color w:val="222222"/>
           <w:lang w:eastAsia="es-MX"/>
         </w:rPr>
-        <w:t>El desempeño es relativo a diez entidades con un PIB per cápita (sin actividad petrolera) similar: AGS, BC, BCS, COAH, CHIH, CDMX, NL, QRO, QROO, SON. Cuando el puntaje o valor de una variable rebasa a la mediana del grupo por más de la desviación estándar, se considera superior; a la inversa, cuando es menor a la mediana en más de la desviación estándar, se considera un desempeño inferior. Si la diferencia respecto a la mediana es menor a la desviación estándar, se considera en el rango esperado.</w:t>
+        <w:t xml:space="preserve">El desempeño es relativo a diez entidades con un PIB per cápita (sin actividad petrolera) similar: </w:t>
+      </w:r>
+      <w:r>
+        <w:rPr>
+          <w:rFonts w:ascii="Arial" w:eastAsia="Times New Roman" w:hAnsi="Arial" w:cs="Arial"/>
+          <w:color w:val="222222"/>
+          <w:lang w:eastAsia="es-MX"/>
+        </w:rPr>
+        <w:t>Aguascalientes</w:t>
+      </w:r>
+      <w:r>
+        <w:rPr>
+          <w:rFonts w:ascii="Arial" w:eastAsia="Times New Roman" w:hAnsi="Arial" w:cs="Arial"/>
+          <w:color w:val="222222"/>
+          <w:lang w:eastAsia="es-MX"/>
+        </w:rPr>
+        <w:t>, B</w:t>
+      </w:r>
+      <w:r>
+        <w:rPr>
+          <w:rFonts w:ascii="Arial" w:eastAsia="Times New Roman" w:hAnsi="Arial" w:cs="Arial"/>
+          <w:color w:val="222222"/>
+          <w:lang w:eastAsia="es-MX"/>
+        </w:rPr>
+        <w:t xml:space="preserve">aja </w:t>
+      </w:r>
+      <w:r>
+        <w:rPr>
+          <w:rFonts w:ascii="Arial" w:eastAsia="Times New Roman" w:hAnsi="Arial" w:cs="Arial"/>
+          <w:color w:val="222222"/>
+          <w:lang w:eastAsia="es-MX"/>
+        </w:rPr>
+        <w:t>C</w:t>
+      </w:r>
+      <w:r>
+        <w:rPr>
+          <w:rFonts w:ascii="Arial" w:eastAsia="Times New Roman" w:hAnsi="Arial" w:cs="Arial"/>
+          <w:color w:val="222222"/>
+          <w:lang w:eastAsia="es-MX"/>
+        </w:rPr>
+        <w:t>alifornia</w:t>
+      </w:r>
+      <w:r>
+        <w:rPr>
+          <w:rFonts w:ascii="Arial" w:eastAsia="Times New Roman" w:hAnsi="Arial" w:cs="Arial"/>
+          <w:color w:val="222222"/>
+          <w:lang w:eastAsia="es-MX"/>
+        </w:rPr>
+        <w:t>, B</w:t>
+      </w:r>
+      <w:r>
+        <w:rPr>
+          <w:rFonts w:ascii="Arial" w:eastAsia="Times New Roman" w:hAnsi="Arial" w:cs="Arial"/>
+          <w:color w:val="222222"/>
+          <w:lang w:eastAsia="es-MX"/>
+        </w:rPr>
+        <w:t xml:space="preserve">aja </w:t>
+      </w:r>
+      <w:r>
+        <w:rPr>
+          <w:rFonts w:ascii="Arial" w:eastAsia="Times New Roman" w:hAnsi="Arial" w:cs="Arial"/>
+          <w:color w:val="222222"/>
+          <w:lang w:eastAsia="es-MX"/>
+        </w:rPr>
+        <w:t>C</w:t>
+      </w:r>
+      <w:r>
+        <w:rPr>
+          <w:rFonts w:ascii="Arial" w:eastAsia="Times New Roman" w:hAnsi="Arial" w:cs="Arial"/>
+          <w:color w:val="222222"/>
+          <w:lang w:eastAsia="es-MX"/>
+        </w:rPr>
+        <w:t xml:space="preserve">alifornia </w:t>
+      </w:r>
+      <w:r>
+        <w:rPr>
+          <w:rFonts w:ascii="Arial" w:eastAsia="Times New Roman" w:hAnsi="Arial" w:cs="Arial"/>
+          <w:color w:val="222222"/>
+          <w:lang w:eastAsia="es-MX"/>
+        </w:rPr>
+        <w:t>S</w:t>
+      </w:r>
+      <w:r>
+        <w:rPr>
+          <w:rFonts w:ascii="Arial" w:eastAsia="Times New Roman" w:hAnsi="Arial" w:cs="Arial"/>
+          <w:color w:val="222222"/>
+          <w:lang w:eastAsia="es-MX"/>
+        </w:rPr>
+        <w:t>ur</w:t>
+      </w:r>
+      <w:r>
+        <w:rPr>
+          <w:rFonts w:ascii="Arial" w:eastAsia="Times New Roman" w:hAnsi="Arial" w:cs="Arial"/>
+          <w:color w:val="222222"/>
+          <w:lang w:eastAsia="es-MX"/>
+        </w:rPr>
+        <w:t>, C</w:t>
+      </w:r>
+      <w:r>
+        <w:rPr>
+          <w:rFonts w:ascii="Arial" w:eastAsia="Times New Roman" w:hAnsi="Arial" w:cs="Arial"/>
+          <w:color w:val="222222"/>
+          <w:lang w:eastAsia="es-MX"/>
+        </w:rPr>
+        <w:t>oahuila</w:t>
+      </w:r>
+      <w:r>
+        <w:rPr>
+          <w:rFonts w:ascii="Arial" w:eastAsia="Times New Roman" w:hAnsi="Arial" w:cs="Arial"/>
+          <w:color w:val="222222"/>
+          <w:lang w:eastAsia="es-MX"/>
+        </w:rPr>
+        <w:t>, C</w:t>
+      </w:r>
+      <w:r>
+        <w:rPr>
+          <w:rFonts w:ascii="Arial" w:eastAsia="Times New Roman" w:hAnsi="Arial" w:cs="Arial"/>
+          <w:color w:val="222222"/>
+          <w:lang w:eastAsia="es-MX"/>
+        </w:rPr>
+        <w:t>hihuahua</w:t>
+      </w:r>
+      <w:r>
+        <w:rPr>
+          <w:rFonts w:ascii="Arial" w:eastAsia="Times New Roman" w:hAnsi="Arial" w:cs="Arial"/>
+          <w:color w:val="222222"/>
+          <w:lang w:eastAsia="es-MX"/>
+        </w:rPr>
+        <w:t>, CDMX, N</w:t>
+      </w:r>
+      <w:r>
+        <w:rPr>
+          <w:rFonts w:ascii="Arial" w:eastAsia="Times New Roman" w:hAnsi="Arial" w:cs="Arial"/>
+          <w:color w:val="222222"/>
+          <w:lang w:eastAsia="es-MX"/>
+        </w:rPr>
+        <w:t xml:space="preserve">uevo </w:t>
+      </w:r>
+      <w:r>
+        <w:rPr>
+          <w:rFonts w:ascii="Arial" w:eastAsia="Times New Roman" w:hAnsi="Arial" w:cs="Arial"/>
+          <w:color w:val="222222"/>
+          <w:lang w:eastAsia="es-MX"/>
+        </w:rPr>
+        <w:t>L</w:t>
+      </w:r>
+      <w:r>
+        <w:rPr>
+          <w:rFonts w:ascii="Arial" w:eastAsia="Times New Roman" w:hAnsi="Arial" w:cs="Arial"/>
+          <w:color w:val="222222"/>
+          <w:lang w:eastAsia="es-MX"/>
+        </w:rPr>
+        <w:t>eón</w:t>
+      </w:r>
+      <w:r>
+        <w:rPr>
+          <w:rFonts w:ascii="Arial" w:eastAsia="Times New Roman" w:hAnsi="Arial" w:cs="Arial"/>
+          <w:color w:val="222222"/>
+          <w:lang w:eastAsia="es-MX"/>
+        </w:rPr>
+        <w:t>, Q</w:t>
+      </w:r>
+      <w:r>
+        <w:rPr>
+          <w:rFonts w:ascii="Arial" w:eastAsia="Times New Roman" w:hAnsi="Arial" w:cs="Arial"/>
+          <w:color w:val="222222"/>
+          <w:lang w:eastAsia="es-MX"/>
+        </w:rPr>
+        <w:t>uerétaro</w:t>
+      </w:r>
+      <w:r>
+        <w:rPr>
+          <w:rFonts w:ascii="Arial" w:eastAsia="Times New Roman" w:hAnsi="Arial" w:cs="Arial"/>
+          <w:color w:val="222222"/>
+          <w:lang w:eastAsia="es-MX"/>
+        </w:rPr>
+        <w:t>, Q</w:t>
+      </w:r>
+      <w:r>
+        <w:rPr>
+          <w:rFonts w:ascii="Arial" w:eastAsia="Times New Roman" w:hAnsi="Arial" w:cs="Arial"/>
+          <w:color w:val="222222"/>
+          <w:lang w:eastAsia="es-MX"/>
+        </w:rPr>
+        <w:t>uintana Roo</w:t>
+      </w:r>
+      <w:r>
+        <w:rPr>
+          <w:rFonts w:ascii="Arial" w:eastAsia="Times New Roman" w:hAnsi="Arial" w:cs="Arial"/>
+          <w:color w:val="222222"/>
+          <w:lang w:eastAsia="es-MX"/>
+        </w:rPr>
+        <w:t>, S</w:t>
+      </w:r>
+      <w:r>
+        <w:rPr>
+          <w:rFonts w:ascii="Arial" w:eastAsia="Times New Roman" w:hAnsi="Arial" w:cs="Arial"/>
+          <w:color w:val="222222"/>
+          <w:lang w:eastAsia="es-MX"/>
+        </w:rPr>
+        <w:t>onora</w:t>
+      </w:r>
+      <w:r>
+        <w:rPr>
+          <w:rFonts w:ascii="Arial" w:eastAsia="Times New Roman" w:hAnsi="Arial" w:cs="Arial"/>
+          <w:color w:val="222222"/>
+          <w:lang w:eastAsia="es-MX"/>
+        </w:rPr>
+        <w:t>. Cuando el puntaje o valor de una variable rebasa a la mediana del grupo por más de la desviación estándar, se considera superior; a la inversa, cuando es menor a la mediana en más de la desviación estándar, se considera un desempeño inferior. Si la diferencia respecto a la mediana es menor a la desviación estándar, se considera en el rango esperado.</w:t>
       </w:r>
     </w:p>
     <w:p/>
@@ -119,47 +303,7 @@
           <w:color w:val="222222"/>
           <w:lang w:eastAsia="es-MX"/>
         </w:rPr>
-        <w:t xml:space="preserve">Grupo </w:t>
-      </w:r>
-      <w:r>
-        <w:rPr>
-          <w:rFonts w:ascii="Arial" w:eastAsia="Times New Roman" w:hAnsi="Arial" w:cs="Arial"/>
-          <w:color w:val="222222"/>
-          <w:lang w:eastAsia="es-MX"/>
-        </w:rPr>
-        <w:t>0</w:t>
-      </w:r>
-      <w:r>
-        <w:rPr>
-          <w:rFonts w:ascii="Arial" w:eastAsia="Times New Roman" w:hAnsi="Arial" w:cs="Arial"/>
-          <w:color w:val="222222"/>
-          <w:lang w:eastAsia="es-MX"/>
-        </w:rPr>
-        <w:t>2</w:t>
-      </w:r>
-      <w:r>
-        <w:rPr>
-          <w:rFonts w:ascii="Arial" w:eastAsia="Times New Roman" w:hAnsi="Arial" w:cs="Arial"/>
-          <w:color w:val="222222"/>
-          <w:lang w:eastAsia="es-MX"/>
-        </w:rPr>
-        <w:t xml:space="preserve"> (PIB per cápita </w:t>
-      </w:r>
-      <w:r>
-        <w:rPr>
-          <w:rFonts w:ascii="Arial" w:eastAsia="Times New Roman" w:hAnsi="Arial" w:cs="Arial"/>
-          <w:color w:val="222222"/>
-          <w:lang w:eastAsia="es-MX"/>
-        </w:rPr>
-        <w:t>medio</w:t>
-      </w:r>
-      <w:r>
-        <w:rPr>
-          <w:rFonts w:ascii="Arial" w:eastAsia="Times New Roman" w:hAnsi="Arial" w:cs="Arial"/>
-          <w:color w:val="222222"/>
-          <w:lang w:eastAsia="es-MX"/>
-        </w:rPr>
-        <w:t>)</w:t>
+        <w:t>Grupo 02 (PIB per cápita medio, menor a $150,000 y mayor o igual $95,000)</w:t>
       </w:r>
     </w:p>
     <w:p>
@@ -223,7 +367,175 @@
           <w:color w:val="222222"/>
           <w:lang w:eastAsia="es-MX"/>
         </w:rPr>
-        <w:t>CAMP, COL, DGO, GTO, JAL, MOR, NAY, SLP, SIN, TAMP, YUC</w:t>
+        <w:t>C</w:t>
+      </w:r>
+      <w:r>
+        <w:rPr>
+          <w:rFonts w:ascii="Arial" w:eastAsia="Times New Roman" w:hAnsi="Arial" w:cs="Arial"/>
+          <w:color w:val="222222"/>
+          <w:lang w:eastAsia="es-MX"/>
+        </w:rPr>
+        <w:t>ampeche</w:t>
+      </w:r>
+      <w:r>
+        <w:rPr>
+          <w:rFonts w:ascii="Arial" w:eastAsia="Times New Roman" w:hAnsi="Arial" w:cs="Arial"/>
+          <w:color w:val="222222"/>
+          <w:lang w:eastAsia="es-MX"/>
+        </w:rPr>
+        <w:t>, C</w:t>
+      </w:r>
+      <w:r>
+        <w:rPr>
+          <w:rFonts w:ascii="Arial" w:eastAsia="Times New Roman" w:hAnsi="Arial" w:cs="Arial"/>
+          <w:color w:val="222222"/>
+          <w:lang w:eastAsia="es-MX"/>
+        </w:rPr>
+        <w:t>olima</w:t>
+      </w:r>
+      <w:r>
+        <w:rPr>
+          <w:rFonts w:ascii="Arial" w:eastAsia="Times New Roman" w:hAnsi="Arial" w:cs="Arial"/>
+          <w:color w:val="222222"/>
+          <w:lang w:eastAsia="es-MX"/>
+        </w:rPr>
+        <w:t>, D</w:t>
+      </w:r>
+      <w:r>
+        <w:rPr>
+          <w:rFonts w:ascii="Arial" w:eastAsia="Times New Roman" w:hAnsi="Arial" w:cs="Arial"/>
+          <w:color w:val="222222"/>
+          <w:lang w:eastAsia="es-MX"/>
+        </w:rPr>
+        <w:t>urango</w:t>
+      </w:r>
+      <w:r>
+        <w:rPr>
+          <w:rFonts w:ascii="Arial" w:eastAsia="Times New Roman" w:hAnsi="Arial" w:cs="Arial"/>
+          <w:color w:val="222222"/>
+          <w:lang w:eastAsia="es-MX"/>
+        </w:rPr>
+        <w:t>, G</w:t>
+      </w:r>
+      <w:r>
+        <w:rPr>
+          <w:rFonts w:ascii="Arial" w:eastAsia="Times New Roman" w:hAnsi="Arial" w:cs="Arial"/>
+          <w:color w:val="222222"/>
+          <w:lang w:eastAsia="es-MX"/>
+        </w:rPr>
+        <w:t>uanajuato</w:t>
+      </w:r>
+      <w:r>
+        <w:rPr>
+          <w:rFonts w:ascii="Arial" w:eastAsia="Times New Roman" w:hAnsi="Arial" w:cs="Arial"/>
+          <w:color w:val="222222"/>
+          <w:lang w:eastAsia="es-MX"/>
+        </w:rPr>
+        <w:t>, J</w:t>
+      </w:r>
+      <w:r>
+        <w:rPr>
+          <w:rFonts w:ascii="Arial" w:eastAsia="Times New Roman" w:hAnsi="Arial" w:cs="Arial"/>
+          <w:color w:val="222222"/>
+          <w:lang w:eastAsia="es-MX"/>
+        </w:rPr>
+        <w:t>alisco</w:t>
+      </w:r>
+      <w:r>
+        <w:rPr>
+          <w:rFonts w:ascii="Arial" w:eastAsia="Times New Roman" w:hAnsi="Arial" w:cs="Arial"/>
+          <w:color w:val="222222"/>
+          <w:lang w:eastAsia="es-MX"/>
+        </w:rPr>
+        <w:t>, M</w:t>
+      </w:r>
+      <w:r>
+        <w:rPr>
+          <w:rFonts w:ascii="Arial" w:eastAsia="Times New Roman" w:hAnsi="Arial" w:cs="Arial"/>
+          <w:color w:val="222222"/>
+          <w:lang w:eastAsia="es-MX"/>
+        </w:rPr>
+        <w:t>orelos</w:t>
+      </w:r>
+      <w:r>
+        <w:rPr>
+          <w:rFonts w:ascii="Arial" w:eastAsia="Times New Roman" w:hAnsi="Arial" w:cs="Arial"/>
+          <w:color w:val="222222"/>
+          <w:lang w:eastAsia="es-MX"/>
+        </w:rPr>
+        <w:t>, N</w:t>
+      </w:r>
+      <w:r>
+        <w:rPr>
+          <w:rFonts w:ascii="Arial" w:eastAsia="Times New Roman" w:hAnsi="Arial" w:cs="Arial"/>
+          <w:color w:val="222222"/>
+          <w:lang w:eastAsia="es-MX"/>
+        </w:rPr>
+        <w:t>ayarit</w:t>
+      </w:r>
+      <w:r>
+        <w:rPr>
+          <w:rFonts w:ascii="Arial" w:eastAsia="Times New Roman" w:hAnsi="Arial" w:cs="Arial"/>
+          <w:color w:val="222222"/>
+          <w:lang w:eastAsia="es-MX"/>
+        </w:rPr>
+        <w:t>, S</w:t>
+      </w:r>
+      <w:r>
+        <w:rPr>
+          <w:rFonts w:ascii="Arial" w:eastAsia="Times New Roman" w:hAnsi="Arial" w:cs="Arial"/>
+          <w:color w:val="222222"/>
+          <w:lang w:eastAsia="es-MX"/>
+        </w:rPr>
+        <w:t>an Luís Potosí</w:t>
+      </w:r>
+      <w:r>
+        <w:rPr>
+          <w:rFonts w:ascii="Arial" w:eastAsia="Times New Roman" w:hAnsi="Arial" w:cs="Arial"/>
+          <w:color w:val="222222"/>
+          <w:lang w:eastAsia="es-MX"/>
+        </w:rPr>
+        <w:t>, S</w:t>
+      </w:r>
+      <w:r>
+        <w:rPr>
+          <w:rFonts w:ascii="Arial" w:eastAsia="Times New Roman" w:hAnsi="Arial" w:cs="Arial"/>
+          <w:color w:val="222222"/>
+          <w:lang w:eastAsia="es-MX"/>
+        </w:rPr>
+        <w:t>inaloa</w:t>
+      </w:r>
+      <w:r>
+        <w:rPr>
+          <w:rFonts w:ascii="Arial" w:eastAsia="Times New Roman" w:hAnsi="Arial" w:cs="Arial"/>
+          <w:color w:val="222222"/>
+          <w:lang w:eastAsia="es-MX"/>
+        </w:rPr>
+        <w:t>, T</w:t>
+      </w:r>
+      <w:r>
+        <w:rPr>
+          <w:rFonts w:ascii="Arial" w:eastAsia="Times New Roman" w:hAnsi="Arial" w:cs="Arial"/>
+          <w:color w:val="222222"/>
+          <w:lang w:eastAsia="es-MX"/>
+        </w:rPr>
+        <w:t>amaulipas</w:t>
+      </w:r>
+      <w:r>
+        <w:rPr>
+          <w:rFonts w:ascii="Arial" w:eastAsia="Times New Roman" w:hAnsi="Arial" w:cs="Arial"/>
+          <w:color w:val="222222"/>
+          <w:lang w:eastAsia="es-MX"/>
+        </w:rPr>
+        <w:t>, Y</w:t>
+      </w:r>
+      <w:r>
+        <w:rPr>
+          <w:rFonts w:ascii="Arial" w:eastAsia="Times New Roman" w:hAnsi="Arial" w:cs="Arial"/>
+          <w:color w:val="222222"/>
+          <w:lang w:eastAsia="es-MX"/>
+        </w:rPr>
+        <w:t>ucatán</w:t>
       </w:r>
       <w:r>
         <w:rPr>
@@ -250,47 +562,7 @@
           <w:color w:val="222222"/>
           <w:lang w:eastAsia="es-MX"/>
         </w:rPr>
-        <w:t xml:space="preserve">Grupo </w:t>
-      </w:r>
-      <w:r>
-        <w:rPr>
-          <w:rFonts w:ascii="Arial" w:eastAsia="Times New Roman" w:hAnsi="Arial" w:cs="Arial"/>
-          <w:color w:val="222222"/>
-          <w:lang w:eastAsia="es-MX"/>
-        </w:rPr>
-        <w:t>0</w:t>
-      </w:r>
-      <w:r>
-        <w:rPr>
-          <w:rFonts w:ascii="Arial" w:eastAsia="Times New Roman" w:hAnsi="Arial" w:cs="Arial"/>
-          <w:color w:val="222222"/>
-          <w:lang w:eastAsia="es-MX"/>
-        </w:rPr>
-        <w:t>3</w:t>
-      </w:r>
-      <w:r>
-        <w:rPr>
-          <w:rFonts w:ascii="Arial" w:eastAsia="Times New Roman" w:hAnsi="Arial" w:cs="Arial"/>
-          <w:color w:val="222222"/>
-          <w:lang w:eastAsia="es-MX"/>
-        </w:rPr>
-        <w:t xml:space="preserve"> (PIB per cápita </w:t>
-      </w:r>
-      <w:r>
-        <w:rPr>
-          <w:rFonts w:ascii="Arial" w:eastAsia="Times New Roman" w:hAnsi="Arial" w:cs="Arial"/>
-          <w:color w:val="222222"/>
-          <w:lang w:eastAsia="es-MX"/>
-        </w:rPr>
-        <w:t>bajo</w:t>
-      </w:r>
-      <w:r>
-        <w:rPr>
-          <w:rFonts w:ascii="Arial" w:eastAsia="Times New Roman" w:hAnsi="Arial" w:cs="Arial"/>
-          <w:color w:val="222222"/>
-          <w:lang w:eastAsia="es-MX"/>
-        </w:rPr>
-        <w:t>)</w:t>
+        <w:t>Grupo 03 (PIB per cápita bajo, menor a $95,000)</w:t>
       </w:r>
     </w:p>
     <w:p>
@@ -354,7 +626,175 @@
           <w:color w:val="222222"/>
           <w:lang w:eastAsia="es-MX"/>
         </w:rPr>
-        <w:t>CHPS, GRO, HGO, MEX, MICH, OAX, PUE, TAB, TLAX, VER, ZAC</w:t>
+        <w:t>C</w:t>
+      </w:r>
+      <w:r>
+        <w:rPr>
+          <w:rFonts w:ascii="Arial" w:eastAsia="Times New Roman" w:hAnsi="Arial" w:cs="Arial"/>
+          <w:color w:val="222222"/>
+          <w:lang w:eastAsia="es-MX"/>
+        </w:rPr>
+        <w:t>hiapas</w:t>
+      </w:r>
+      <w:r>
+        <w:rPr>
+          <w:rFonts w:ascii="Arial" w:eastAsia="Times New Roman" w:hAnsi="Arial" w:cs="Arial"/>
+          <w:color w:val="222222"/>
+          <w:lang w:eastAsia="es-MX"/>
+        </w:rPr>
+        <w:t>, G</w:t>
+      </w:r>
+      <w:r>
+        <w:rPr>
+          <w:rFonts w:ascii="Arial" w:eastAsia="Times New Roman" w:hAnsi="Arial" w:cs="Arial"/>
+          <w:color w:val="222222"/>
+          <w:lang w:eastAsia="es-MX"/>
+        </w:rPr>
+        <w:t>uerrero</w:t>
+      </w:r>
+      <w:r>
+        <w:rPr>
+          <w:rFonts w:ascii="Arial" w:eastAsia="Times New Roman" w:hAnsi="Arial" w:cs="Arial"/>
+          <w:color w:val="222222"/>
+          <w:lang w:eastAsia="es-MX"/>
+        </w:rPr>
+        <w:t>, H</w:t>
+      </w:r>
+      <w:r>
+        <w:rPr>
+          <w:rFonts w:ascii="Arial" w:eastAsia="Times New Roman" w:hAnsi="Arial" w:cs="Arial"/>
+          <w:color w:val="222222"/>
+          <w:lang w:eastAsia="es-MX"/>
+        </w:rPr>
+        <w:t>idalgo</w:t>
+      </w:r>
+      <w:r>
+        <w:rPr>
+          <w:rFonts w:ascii="Arial" w:eastAsia="Times New Roman" w:hAnsi="Arial" w:cs="Arial"/>
+          <w:color w:val="222222"/>
+          <w:lang w:eastAsia="es-MX"/>
+        </w:rPr>
+        <w:t xml:space="preserve">, </w:t>
+      </w:r>
+      <w:r>
+        <w:rPr>
+          <w:rFonts w:ascii="Arial" w:eastAsia="Times New Roman" w:hAnsi="Arial" w:cs="Arial"/>
+          <w:color w:val="222222"/>
+          <w:lang w:eastAsia="es-MX"/>
+        </w:rPr>
+        <w:t>Estado de México</w:t>
+      </w:r>
+      <w:r>
+        <w:rPr>
+          <w:rFonts w:ascii="Arial" w:eastAsia="Times New Roman" w:hAnsi="Arial" w:cs="Arial"/>
+          <w:color w:val="222222"/>
+          <w:lang w:eastAsia="es-MX"/>
+        </w:rPr>
+        <w:t>, M</w:t>
+      </w:r>
+      <w:r>
+        <w:rPr>
+          <w:rFonts w:ascii="Arial" w:eastAsia="Times New Roman" w:hAnsi="Arial" w:cs="Arial"/>
+          <w:color w:val="222222"/>
+          <w:lang w:eastAsia="es-MX"/>
+        </w:rPr>
+        <w:t>ichoacán</w:t>
+      </w:r>
+      <w:r>
+        <w:rPr>
+          <w:rFonts w:ascii="Arial" w:eastAsia="Times New Roman" w:hAnsi="Arial" w:cs="Arial"/>
+          <w:color w:val="222222"/>
+          <w:lang w:eastAsia="es-MX"/>
+        </w:rPr>
+        <w:t>, O</w:t>
+      </w:r>
+      <w:r>
+        <w:rPr>
+          <w:rFonts w:ascii="Arial" w:eastAsia="Times New Roman" w:hAnsi="Arial" w:cs="Arial"/>
+          <w:color w:val="222222"/>
+          <w:lang w:eastAsia="es-MX"/>
+        </w:rPr>
+        <w:t>axaca</w:t>
+      </w:r>
+      <w:r>
+        <w:rPr>
+          <w:rFonts w:ascii="Arial" w:eastAsia="Times New Roman" w:hAnsi="Arial" w:cs="Arial"/>
+          <w:color w:val="222222"/>
+          <w:lang w:eastAsia="es-MX"/>
+        </w:rPr>
+        <w:t>, P</w:t>
+      </w:r>
+      <w:r>
+        <w:rPr>
+          <w:rFonts w:ascii="Arial" w:eastAsia="Times New Roman" w:hAnsi="Arial" w:cs="Arial"/>
+          <w:color w:val="222222"/>
+          <w:lang w:eastAsia="es-MX"/>
+        </w:rPr>
+        <w:t>uebla</w:t>
+      </w:r>
+      <w:r>
+        <w:rPr>
+          <w:rFonts w:ascii="Arial" w:eastAsia="Times New Roman" w:hAnsi="Arial" w:cs="Arial"/>
+          <w:color w:val="222222"/>
+          <w:lang w:eastAsia="es-MX"/>
+        </w:rPr>
+        <w:t>, T</w:t>
+      </w:r>
+      <w:r>
+        <w:rPr>
+          <w:rFonts w:ascii="Arial" w:eastAsia="Times New Roman" w:hAnsi="Arial" w:cs="Arial"/>
+          <w:color w:val="222222"/>
+          <w:lang w:eastAsia="es-MX"/>
+        </w:rPr>
+        <w:t>abasco</w:t>
+      </w:r>
+      <w:r>
+        <w:rPr>
+          <w:rFonts w:ascii="Arial" w:eastAsia="Times New Roman" w:hAnsi="Arial" w:cs="Arial"/>
+          <w:color w:val="222222"/>
+          <w:lang w:eastAsia="es-MX"/>
+        </w:rPr>
+        <w:t>, T</w:t>
+      </w:r>
+      <w:r>
+        <w:rPr>
+          <w:rFonts w:ascii="Arial" w:eastAsia="Times New Roman" w:hAnsi="Arial" w:cs="Arial"/>
+          <w:color w:val="222222"/>
+          <w:lang w:eastAsia="es-MX"/>
+        </w:rPr>
+        <w:t>laxcala</w:t>
+      </w:r>
+      <w:r>
+        <w:rPr>
+          <w:rFonts w:ascii="Arial" w:eastAsia="Times New Roman" w:hAnsi="Arial" w:cs="Arial"/>
+          <w:color w:val="222222"/>
+          <w:lang w:eastAsia="es-MX"/>
+        </w:rPr>
+        <w:t>, V</w:t>
+      </w:r>
+      <w:r>
+        <w:rPr>
+          <w:rFonts w:ascii="Arial" w:eastAsia="Times New Roman" w:hAnsi="Arial" w:cs="Arial"/>
+          <w:color w:val="222222"/>
+          <w:lang w:eastAsia="es-MX"/>
+        </w:rPr>
+        <w:t>eracruz</w:t>
+      </w:r>
+      <w:r>
+        <w:rPr>
+          <w:rFonts w:ascii="Arial" w:eastAsia="Times New Roman" w:hAnsi="Arial" w:cs="Arial"/>
+          <w:color w:val="222222"/>
+          <w:lang w:eastAsia="es-MX"/>
+        </w:rPr>
+        <w:t>, Z</w:t>
+      </w:r>
+      <w:r>
+        <w:rPr>
+          <w:rFonts w:ascii="Arial" w:eastAsia="Times New Roman" w:hAnsi="Arial" w:cs="Arial"/>
+          <w:color w:val="222222"/>
+          <w:lang w:eastAsia="es-MX"/>
+        </w:rPr>
+        <w:t>acatecas</w:t>
       </w:r>
       <w:r>
         <w:rPr>
@@ -775,7 +1215,6 @@
   <w:style w:type="character" w:default="1" w:styleId="Fuentedeprrafopredeter">
     <w:name w:val="Default Paragraph Font"/>
     <w:uiPriority w:val="1"/>
-    <w:semiHidden/>
     <w:unhideWhenUsed/>
   </w:style>
   <w:style w:type="table" w:default="1" w:styleId="Tablanormal">

</xml_diff>